<commit_message>
Corrected an IP address
</commit_message>
<xml_diff>
--- a/SIG01/lab02-kubernetes/Lab02.2-kubernetes-whiskeyshop-mysql.docx
+++ b/SIG01/lab02-kubernetes/Lab02.2-kubernetes-whiskeyshop-mysql.docx
@@ -7723,7 +7723,33 @@
         <w:rPr>
           <w:noProof/>
         </w:rPr>
-        <w:t>http://10.107.185.203:8180/whiskeys</w:t>
+        <w:t>http://</w:t>
+      </w:r>
+      <w:r>
+        <w:rPr>
+          <w:noProof/>
+        </w:rPr>
+        <w:t xml:space="preserve"> </w:t>
+      </w:r>
+      <w:r>
+        <w:rPr>
+          <w:noProof/>
+        </w:rPr>
+        <w:t>172.17.0.</w:t>
+      </w:r>
+      <w:r>
+        <w:rPr>
+          <w:noProof/>
+        </w:rPr>
+        <w:t>5</w:t>
+      </w:r>
+      <w:bookmarkStart w:id="0" w:name="_GoBack"/>
+      <w:bookmarkEnd w:id="0"/>
+      <w:r>
+        <w:rPr>
+          <w:noProof/>
+        </w:rPr>
+        <w:t>:8180/whiskeys</w:t>
       </w:r>
     </w:p>
     <w:p>
@@ -9513,8 +9539,6 @@
       <w:r>
         <w:t xml:space="preserve">          name: mysql</w:t>
       </w:r>
-      <w:bookmarkStart w:id="0" w:name="_GoBack"/>
-      <w:bookmarkEnd w:id="0"/>
     </w:p>
     <w:p>
       <w:pPr>

</xml_diff>